<commit_message>
small fixes in reports 16-17
</commit_message>
<xml_diff>
--- a/Lab16/Отчёт16.docx
+++ b/Lab16/Отчёт16.docx
@@ -1739,7 +1739,7 @@
           <w:color w:val="000000"/>
           <w:sz w:val="20"/>
           <w:szCs w:val="20"/>
-          <w:lang w:val="en-US" w:eastAsia="ru-RU"/>
+          <w:lang w:eastAsia="ru-RU"/>
         </w:rPr>
       </w:pPr>
       <w:r>
@@ -1762,7 +1762,7 @@
           <w:color w:val="000000"/>
           <w:sz w:val="20"/>
           <w:szCs w:val="20"/>
-          <w:lang w:val="en-US" w:eastAsia="ru-RU"/>
+          <w:lang w:eastAsia="ru-RU"/>
         </w:rPr>
       </w:pPr>
       <w:r>
@@ -1771,7 +1771,7 @@
           <w:color w:val="808080"/>
           <w:sz w:val="20"/>
           <w:szCs w:val="20"/>
-          <w:lang w:val="en-US" w:eastAsia="ru-RU"/>
+          <w:lang w:eastAsia="ru-RU"/>
         </w:rPr>
         <w:t>%</w:t>
       </w:r>
@@ -1784,7 +1784,17 @@
           <w:szCs w:val="20"/>
           <w:lang w:val="en-US" w:eastAsia="ru-RU"/>
         </w:rPr>
-        <w:t>fac(</w:t>
+        <w:t>fac</w:t>
+      </w:r>
+      <w:r>
+        <w:rPr>
+          <w:rFonts w:ascii="Courier New" w:eastAsia="Times New Roman" w:hAnsi="Courier New" w:cs="Courier New"/>
+          <w:color w:val="808080"/>
+          <w:sz w:val="20"/>
+          <w:szCs w:val="20"/>
+          <w:lang w:eastAsia="ru-RU"/>
+        </w:rPr>
+        <w:t>(</w:t>
       </w:r>
       <w:proofErr w:type="gramEnd"/>
       <w:r>
@@ -1793,7 +1803,7 @@
           <w:color w:val="808080"/>
           <w:sz w:val="20"/>
           <w:szCs w:val="20"/>
-          <w:lang w:val="en-US" w:eastAsia="ru-RU"/>
+          <w:lang w:eastAsia="ru-RU"/>
         </w:rPr>
         <w:t>3</w:t>
       </w:r>
@@ -1803,9 +1813,29 @@
           <w:color w:val="808080"/>
           <w:sz w:val="20"/>
           <w:szCs w:val="20"/>
-          <w:lang w:val="en-US" w:eastAsia="ru-RU"/>
-        </w:rPr>
-        <w:t>, FAC).</w:t>
+          <w:lang w:eastAsia="ru-RU"/>
+        </w:rPr>
+        <w:t xml:space="preserve">, </w:t>
+      </w:r>
+      <w:r>
+        <w:rPr>
+          <w:rFonts w:ascii="Courier New" w:eastAsia="Times New Roman" w:hAnsi="Courier New" w:cs="Courier New"/>
+          <w:color w:val="808080"/>
+          <w:sz w:val="20"/>
+          <w:szCs w:val="20"/>
+          <w:lang w:val="en-US" w:eastAsia="ru-RU"/>
+        </w:rPr>
+        <w:t>FAC</w:t>
+      </w:r>
+      <w:r>
+        <w:rPr>
+          <w:rFonts w:ascii="Courier New" w:eastAsia="Times New Roman" w:hAnsi="Courier New" w:cs="Courier New"/>
+          <w:color w:val="808080"/>
+          <w:sz w:val="20"/>
+          <w:szCs w:val="20"/>
+          <w:lang w:eastAsia="ru-RU"/>
+        </w:rPr>
+        <w:t>).</w:t>
       </w:r>
     </w:p>
     <w:p>
@@ -1817,7 +1847,7 @@
           <w:color w:val="A00000"/>
           <w:sz w:val="20"/>
           <w:szCs w:val="20"/>
-          <w:lang w:val="en-US" w:eastAsia="ru-RU"/>
+          <w:lang w:eastAsia="ru-RU"/>
         </w:rPr>
       </w:pPr>
       <w:proofErr w:type="gramStart"/>
@@ -1837,7 +1867,7 @@
           <w:color w:val="A00000"/>
           <w:sz w:val="20"/>
           <w:szCs w:val="20"/>
-          <w:lang w:val="en-US" w:eastAsia="ru-RU"/>
+          <w:lang w:eastAsia="ru-RU"/>
         </w:rPr>
         <w:t>(</w:t>
       </w:r>
@@ -1848,7 +1878,7 @@
           <w:color w:val="0000C0"/>
           <w:sz w:val="20"/>
           <w:szCs w:val="20"/>
-          <w:lang w:val="en-US" w:eastAsia="ru-RU"/>
+          <w:lang w:eastAsia="ru-RU"/>
         </w:rPr>
         <w:t>3</w:t>
       </w:r>
@@ -1858,7 +1888,7 @@
           <w:color w:val="A00000"/>
           <w:sz w:val="20"/>
           <w:szCs w:val="20"/>
-          <w:lang w:val="en-US" w:eastAsia="ru-RU"/>
+          <w:lang w:eastAsia="ru-RU"/>
         </w:rPr>
         <w:t>,</w:t>
       </w:r>
@@ -1868,7 +1898,7 @@
           <w:color w:val="000000"/>
           <w:sz w:val="20"/>
           <w:szCs w:val="20"/>
-          <w:lang w:val="en-US" w:eastAsia="ru-RU"/>
+          <w:lang w:eastAsia="ru-RU"/>
         </w:rPr>
         <w:t xml:space="preserve"> </w:t>
       </w:r>
@@ -1888,7 +1918,7 @@
           <w:color w:val="A00000"/>
           <w:sz w:val="20"/>
           <w:szCs w:val="20"/>
-          <w:lang w:val="en-US" w:eastAsia="ru-RU"/>
+          <w:lang w:eastAsia="ru-RU"/>
         </w:rPr>
         <w:t>).</w:t>
       </w:r>
@@ -1896,100 +1926,58 @@
     <w:p>
       <w:pPr>
         <w:pStyle w:val="2"/>
-        <w:rPr>
-          <w:lang w:val="en-US"/>
-        </w:rPr>
       </w:pPr>
       <w:r>
         <w:t>Таблица</w:t>
+      </w:r>
+    </w:p>
+    <w:p>
+      <w:r>
+        <w:rPr>
+          <w:b/>
+        </w:rPr>
+        <w:t>Для одного</w:t>
+      </w:r>
+      <w:r>
+        <w:t xml:space="preserve"> из вариантов </w:t>
+      </w:r>
+      <w:r>
+        <w:rPr>
+          <w:b/>
+        </w:rPr>
+        <w:t>ВОПРОСА</w:t>
+      </w:r>
+      <w:r>
+        <w:t xml:space="preserve"> и каждого </w:t>
+      </w:r>
+      <w:r>
+        <w:rPr>
+          <w:b/>
+        </w:rPr>
+        <w:t>задания составить таблицу</w:t>
+      </w:r>
+      <w:r>
+        <w:rPr>
+          <w:b/>
+        </w:rPr>
+        <w:t xml:space="preserve">, </w:t>
+      </w:r>
+      <w:r>
+        <w:t>от</w:t>
+      </w:r>
+      <w:r>
+        <w:t>ражающую конкретный порядок работы системы:</w:t>
       </w:r>
     </w:p>
     <w:p>
       <w:pPr>
         <w:spacing w:line="360" w:lineRule="auto"/>
         <w:rPr>
-          <w:bCs/>
-          <w:szCs w:val="28"/>
-        </w:rPr>
-      </w:pPr>
-      <w:r>
-        <w:rPr>
           <w:b/>
           <w:bCs/>
           <w:szCs w:val="28"/>
         </w:rPr>
-        <w:t>Для одного</w:t>
-      </w:r>
-      <w:r>
-        <w:rPr>
-          <w:bCs/>
-          <w:szCs w:val="28"/>
-        </w:rPr>
-        <w:t xml:space="preserve"> из вариантов </w:t>
-      </w:r>
-      <w:r>
-        <w:rPr>
-          <w:b/>
-          <w:bCs/>
-          <w:szCs w:val="28"/>
-        </w:rPr>
-        <w:t>ВОПРОСА</w:t>
-      </w:r>
-      <w:r>
-        <w:rPr>
-          <w:bCs/>
-          <w:szCs w:val="28"/>
-        </w:rPr>
-        <w:t xml:space="preserve"> и каждого </w:t>
-      </w:r>
-      <w:r>
-        <w:rPr>
-          <w:b/>
-          <w:bCs/>
-          <w:szCs w:val="28"/>
-        </w:rPr>
-        <w:t>задания составить таблицу</w:t>
-      </w:r>
-      <w:r>
-        <w:rPr>
-          <w:bCs/>
-          <w:szCs w:val="28"/>
-        </w:rPr>
-        <w:t>,</w:t>
-      </w:r>
-      <w:r>
-        <w:rPr>
-          <w:bCs/>
-          <w:szCs w:val="28"/>
-        </w:rPr>
-        <w:t xml:space="preserve"> </w:t>
-      </w:r>
-      <w:r>
-        <w:rPr>
-          <w:bCs/>
-          <w:szCs w:val="28"/>
-        </w:rPr>
-        <w:t xml:space="preserve">отражающую конкретный порядок работы </w:t>
-      </w:r>
-      <w:proofErr w:type="spellStart"/>
-      <w:r>
-        <w:rPr>
-          <w:bCs/>
-          <w:szCs w:val="28"/>
-        </w:rPr>
-        <w:t>системы:</w:t>
-      </w:r>
-    </w:p>
-    <w:p>
-      <w:pPr>
-        <w:spacing w:line="360" w:lineRule="auto"/>
-        <w:rPr>
-          <w:b/>
-          <w:bCs/>
-          <w:szCs w:val="28"/>
-        </w:rPr>
       </w:pPr>
-      <w:proofErr w:type="spellEnd"/>
       <w:r>
         <w:rPr>
           <w:b/>
@@ -2150,7 +2138,17 @@
                 <w:bCs/>
                 <w:szCs w:val="28"/>
               </w:rPr>
-              <w:t>Дальнейшие действия</w:t>
+              <w:t>Дальнейшие действ</w:t>
+            </w:r>
+            <w:bookmarkStart w:id="0" w:name="_GoBack"/>
+            <w:bookmarkEnd w:id="0"/>
+            <w:r>
+              <w:rPr>
+                <w:b/>
+                <w:bCs/>
+                <w:szCs w:val="28"/>
+              </w:rPr>
+              <w:t>ия</w:t>
             </w:r>
           </w:p>
         </w:tc>
@@ -2266,15 +2264,7 @@
                 <w:szCs w:val="28"/>
                 <w:lang w:val="en-US"/>
               </w:rPr>
-              <w:t>, FAC)</w:t>
-            </w:r>
-            <w:r>
-              <w:rPr>
-                <w:bCs/>
-                <w:szCs w:val="28"/>
-                <w:lang w:val="en-US"/>
-              </w:rPr>
-              <w:t>=fac(0, R)</w:t>
+              <w:t>, FAC)=fac(0, R)</w:t>
             </w:r>
           </w:p>
           <w:p>
@@ -2309,23 +2299,7 @@
                 <w:szCs w:val="28"/>
                 <w:lang w:val="en-US"/>
               </w:rPr>
-              <w:t>, FAC)=fac(</w:t>
-            </w:r>
-            <w:r>
-              <w:rPr>
-                <w:bCs/>
-                <w:szCs w:val="28"/>
-                <w:lang w:val="en-US"/>
-              </w:rPr>
-              <w:t>1</w:t>
-            </w:r>
-            <w:r>
-              <w:rPr>
-                <w:bCs/>
-                <w:szCs w:val="28"/>
-                <w:lang w:val="en-US"/>
-              </w:rPr>
-              <w:t>, R)</w:t>
+              <w:t>, FAC)=fac(1, R)</w:t>
             </w:r>
             <w:r>
               <w:rPr>
@@ -3424,14 +3398,7 @@
                 <w:szCs w:val="28"/>
                 <w:lang w:val="en-US"/>
               </w:rPr>
-              <w:t>, R=</w:t>
-            </w:r>
-            <w:r>
-              <w:rPr>
-                <w:szCs w:val="28"/>
-                <w:lang w:val="en-US"/>
-              </w:rPr>
-              <w:t>PR</w:t>
+              <w:t>, R=PR</w:t>
             </w:r>
           </w:p>
         </w:tc>
@@ -4328,23 +4295,7 @@
                 <w:szCs w:val="28"/>
                 <w:lang w:val="en-US"/>
               </w:rPr>
-              <w:t>(</w:t>
-            </w:r>
-            <w:r>
-              <w:rPr>
-                <w:bCs/>
-                <w:szCs w:val="28"/>
-                <w:lang w:val="en-US"/>
-              </w:rPr>
-              <w:t>1</w:t>
-            </w:r>
-            <w:r>
-              <w:rPr>
-                <w:bCs/>
-                <w:szCs w:val="28"/>
-                <w:lang w:val="en-US"/>
-              </w:rPr>
-              <w:t xml:space="preserve">, </w:t>
+              <w:t xml:space="preserve">(1, </w:t>
             </w:r>
             <w:r>
               <w:rPr>
@@ -4360,15 +4311,7 @@
                 <w:szCs w:val="28"/>
                 <w:lang w:val="en-US"/>
               </w:rPr>
-              <w:t>);</w:t>
-            </w:r>
-            <w:r>
-              <w:rPr>
-                <w:bCs/>
-                <w:szCs w:val="28"/>
-                <w:lang w:val="en-US"/>
-              </w:rPr>
-              <w:t xml:space="preserve"> </w:t>
+              <w:t xml:space="preserve">); </w:t>
             </w:r>
             <w:r>
               <w:rPr>
@@ -4601,15 +4544,7 @@
                 <w:szCs w:val="28"/>
                 <w:lang w:val="en-US"/>
               </w:rPr>
-              <w:t>2</w:t>
-            </w:r>
-            <w:r>
-              <w:rPr>
-                <w:bCs/>
-                <w:szCs w:val="28"/>
-                <w:lang w:val="en-US"/>
-              </w:rPr>
-              <w:t xml:space="preserve">; </w:t>
+              <w:t xml:space="preserve">2; </w:t>
             </w:r>
             <w:r>
               <w:rPr>
@@ -4913,7 +4848,6 @@
               <w:rPr>
                 <w:bCs/>
                 <w:szCs w:val="28"/>
-                <w:lang w:val="en-US"/>
               </w:rPr>
             </w:pPr>
             <w:r>
@@ -4929,14 +4863,7 @@
                 <w:bCs/>
                 <w:szCs w:val="28"/>
               </w:rPr>
-              <w:t xml:space="preserve"> = 3+3</w:t>
-            </w:r>
-            <w:r>
-              <w:rPr>
-                <w:bCs/>
-                <w:szCs w:val="28"/>
-              </w:rPr>
-              <w:t xml:space="preserve">; </w:t>
+              <w:t xml:space="preserve"> = 3+3; </w:t>
             </w:r>
             <w:r>
               <w:rPr>
@@ -4980,44 +4907,29 @@
             <w:pPr>
               <w:rPr>
                 <w:szCs w:val="28"/>
-                <w:lang w:val="en-US"/>
-              </w:rPr>
-            </w:pPr>
-            <w:r>
-              <w:rPr>
-                <w:bCs/>
-                <w:szCs w:val="28"/>
-              </w:rPr>
-              <w:t>Найден</w:t>
-            </w:r>
-            <w:r>
-              <w:rPr>
-                <w:bCs/>
-                <w:szCs w:val="28"/>
-              </w:rPr>
-              <w:t>о</w:t>
-            </w:r>
-            <w:r>
-              <w:rPr>
-                <w:bCs/>
-                <w:szCs w:val="28"/>
-              </w:rPr>
-              <w:t xml:space="preserve"> решение</w:t>
-            </w:r>
-            <w:r>
-              <w:rPr>
-                <w:bCs/>
-                <w:szCs w:val="28"/>
-              </w:rPr>
-              <w:t xml:space="preserve">: </w:t>
-            </w:r>
-            <w:r>
-              <w:rPr>
-                <w:bCs/>
-                <w:szCs w:val="28"/>
-                <w:lang w:val="en-US"/>
-              </w:rPr>
-              <w:t>FAC=6</w:t>
+              </w:rPr>
+            </w:pPr>
+            <w:r>
+              <w:rPr>
+                <w:bCs/>
+                <w:szCs w:val="28"/>
+              </w:rPr>
+              <w:t xml:space="preserve">Найдено решение: </w:t>
+            </w:r>
+            <w:r>
+              <w:rPr>
+                <w:bCs/>
+                <w:szCs w:val="28"/>
+                <w:lang w:val="en-US"/>
+              </w:rPr>
+              <w:t>FAC</w:t>
+            </w:r>
+            <w:r>
+              <w:rPr>
+                <w:bCs/>
+                <w:szCs w:val="28"/>
+              </w:rPr>
+              <w:t>=6</w:t>
             </w:r>
           </w:p>
         </w:tc>
@@ -5731,6 +5643,7 @@
             <w:pPr>
               <w:rPr>
                 <w:szCs w:val="28"/>
+                <w:lang w:val="en-US"/>
               </w:rPr>
             </w:pPr>
             <w:r>
@@ -5742,6 +5655,7 @@
             <w:r>
               <w:rPr>
                 <w:szCs w:val="28"/>
+                <w:lang w:val="en-US"/>
               </w:rPr>
               <w:t xml:space="preserve"> (</w:t>
             </w:r>
@@ -5749,17 +5663,32 @@
               <w:rPr>
                 <w:szCs w:val="28"/>
               </w:rPr>
-              <w:t>Разные функторы</w:t>
-            </w:r>
-            <w:r>
-              <w:rPr>
-                <w:szCs w:val="28"/>
+              <w:t>Разные</w:t>
+            </w:r>
+            <w:r>
+              <w:rPr>
+                <w:szCs w:val="28"/>
+                <w:lang w:val="en-US"/>
+              </w:rPr>
+              <w:t xml:space="preserve"> </w:t>
+            </w:r>
+            <w:r>
+              <w:rPr>
+                <w:szCs w:val="28"/>
+              </w:rPr>
+              <w:t>функторы</w:t>
+            </w:r>
+            <w:r>
+              <w:rPr>
+                <w:szCs w:val="28"/>
+                <w:lang w:val="en-US"/>
               </w:rPr>
               <w:t>)</w:t>
             </w:r>
             <w:r>
               <w:rPr>
                 <w:szCs w:val="28"/>
+                <w:lang w:val="en-US"/>
               </w:rPr>
               <w:t xml:space="preserve"> </w:t>
             </w:r>
@@ -5772,29 +5701,19 @@
             <w:r>
               <w:rPr>
                 <w:szCs w:val="28"/>
+                <w:lang w:val="en-US"/>
               </w:rPr>
               <w:br/>
             </w:r>
-            <w:proofErr w:type="spellStart"/>
             <w:proofErr w:type="gramStart"/>
             <w:r>
               <w:rPr>
                 <w:rFonts w:eastAsia="Times New Roman" w:cs="Times New Roman"/>
                 <w:color w:val="000000"/>
                 <w:szCs w:val="28"/>
-                <w:lang w:eastAsia="ru-RU"/>
-              </w:rPr>
-              <w:t>fib</w:t>
-            </w:r>
-            <w:proofErr w:type="spellEnd"/>
-            <w:r>
-              <w:rPr>
-                <w:rFonts w:eastAsia="Times New Roman" w:cs="Times New Roman"/>
-                <w:color w:val="000000"/>
-                <w:szCs w:val="28"/>
-                <w:lang w:eastAsia="ru-RU"/>
-              </w:rPr>
-              <w:t>(</w:t>
+                <w:lang w:val="en-US" w:eastAsia="ru-RU"/>
+              </w:rPr>
+              <w:t>fib(</w:t>
             </w:r>
             <w:proofErr w:type="gramEnd"/>
             <w:r>
@@ -5802,123 +5721,19 @@
                 <w:rFonts w:eastAsia="Times New Roman" w:cs="Times New Roman"/>
                 <w:color w:val="000000"/>
                 <w:szCs w:val="28"/>
-                <w:lang w:eastAsia="ru-RU"/>
-              </w:rPr>
-              <w:t>3, FIB)</w:t>
-            </w:r>
-            <w:r>
-              <w:rPr>
-                <w:rFonts w:eastAsia="Times New Roman" w:cs="Times New Roman"/>
-                <w:color w:val="000000"/>
-                <w:szCs w:val="28"/>
-                <w:lang w:eastAsia="ru-RU"/>
-              </w:rPr>
-              <w:t>=</w:t>
-            </w:r>
-            <w:proofErr w:type="spellStart"/>
-            <w:r>
-              <w:rPr>
-                <w:rFonts w:eastAsia="Times New Roman" w:cs="Times New Roman"/>
-                <w:color w:val="000000"/>
-                <w:szCs w:val="28"/>
-                <w:lang w:eastAsia="ru-RU"/>
-              </w:rPr>
-              <w:t>fib</w:t>
-            </w:r>
-            <w:proofErr w:type="spellEnd"/>
-            <w:r>
-              <w:rPr>
-                <w:rFonts w:eastAsia="Times New Roman" w:cs="Times New Roman"/>
-                <w:color w:val="000000"/>
-                <w:szCs w:val="28"/>
-                <w:lang w:eastAsia="ru-RU"/>
-              </w:rPr>
-              <w:t>(1, R)</w:t>
-            </w:r>
-            <w:r>
-              <w:rPr>
-                <w:rFonts w:eastAsia="Times New Roman" w:cs="Times New Roman"/>
-                <w:color w:val="000000"/>
-                <w:szCs w:val="28"/>
-                <w:lang w:eastAsia="ru-RU"/>
+                <w:lang w:val="en-US" w:eastAsia="ru-RU"/>
+              </w:rPr>
+              <w:t>3, FIB)=fib(1, R)</w:t>
+            </w:r>
+            <w:r>
+              <w:rPr>
+                <w:rFonts w:eastAsia="Times New Roman" w:cs="Times New Roman"/>
+                <w:color w:val="000000"/>
+                <w:szCs w:val="28"/>
+                <w:lang w:val="en-US" w:eastAsia="ru-RU"/>
               </w:rPr>
               <w:br/>
-            </w:r>
-            <w:proofErr w:type="spellStart"/>
-            <w:r>
-              <w:rPr>
-                <w:rFonts w:eastAsia="Times New Roman" w:cs="Times New Roman"/>
-                <w:color w:val="000000"/>
-                <w:szCs w:val="28"/>
-                <w:lang w:eastAsia="ru-RU"/>
-              </w:rPr>
-              <w:t>fib</w:t>
-            </w:r>
-            <w:proofErr w:type="spellEnd"/>
-            <w:r>
-              <w:rPr>
-                <w:rFonts w:eastAsia="Times New Roman" w:cs="Times New Roman"/>
-                <w:color w:val="000000"/>
-                <w:szCs w:val="28"/>
-                <w:lang w:eastAsia="ru-RU"/>
-              </w:rPr>
-              <w:t>(3, FIB)</w:t>
-            </w:r>
-            <w:r>
-              <w:rPr>
-                <w:rFonts w:eastAsia="Times New Roman" w:cs="Times New Roman"/>
-                <w:color w:val="000000"/>
-                <w:szCs w:val="28"/>
-                <w:lang w:eastAsia="ru-RU"/>
-              </w:rPr>
-              <w:t>=</w:t>
-            </w:r>
-            <w:proofErr w:type="spellStart"/>
-            <w:r>
-              <w:rPr>
-                <w:rFonts w:eastAsia="Times New Roman" w:cs="Times New Roman"/>
-                <w:color w:val="000000"/>
-                <w:szCs w:val="28"/>
-                <w:lang w:eastAsia="ru-RU"/>
-              </w:rPr>
-              <w:t>fib</w:t>
-            </w:r>
-            <w:proofErr w:type="spellEnd"/>
-            <w:r>
-              <w:rPr>
-                <w:rFonts w:eastAsia="Times New Roman" w:cs="Times New Roman"/>
-                <w:color w:val="000000"/>
-                <w:szCs w:val="28"/>
-                <w:lang w:eastAsia="ru-RU"/>
-              </w:rPr>
-              <w:t>(</w:t>
-            </w:r>
-            <w:r>
-              <w:rPr>
-                <w:rFonts w:eastAsia="Times New Roman" w:cs="Times New Roman"/>
-                <w:color w:val="000000"/>
-                <w:szCs w:val="28"/>
-                <w:lang w:eastAsia="ru-RU"/>
-              </w:rPr>
-              <w:t>2</w:t>
-            </w:r>
-            <w:r>
-              <w:rPr>
-                <w:rFonts w:eastAsia="Times New Roman" w:cs="Times New Roman"/>
-                <w:color w:val="000000"/>
-                <w:szCs w:val="28"/>
-                <w:lang w:eastAsia="ru-RU"/>
-              </w:rPr>
-              <w:t>, R)</w:t>
-            </w:r>
-            <w:r>
-              <w:rPr>
-                <w:rFonts w:eastAsia="Times New Roman" w:cs="Times New Roman"/>
-                <w:color w:val="000000"/>
-                <w:szCs w:val="28"/>
-                <w:lang w:eastAsia="ru-RU"/>
-              </w:rPr>
-              <w:t xml:space="preserve">; </w:t>
+              <w:t xml:space="preserve">fib(3, FIB)=fib(2, R); </w:t>
             </w:r>
             <w:r>
               <w:rPr>
@@ -6179,16 +5994,7 @@
                 <w:szCs w:val="28"/>
                 <w:lang w:val="en-US" w:eastAsia="ru-RU"/>
               </w:rPr>
-              <w:t>3, FIB)</w:t>
-            </w:r>
-            <w:r>
-              <w:rPr>
-                <w:rFonts w:eastAsia="Times New Roman" w:cs="Times New Roman"/>
-                <w:color w:val="000000"/>
-                <w:szCs w:val="28"/>
-                <w:lang w:val="en-US" w:eastAsia="ru-RU"/>
-              </w:rPr>
-              <w:t xml:space="preserve">=fib(N, R); </w:t>
+              <w:t xml:space="preserve">3, FIB)=fib(N, R); </w:t>
             </w:r>
             <w:r>
               <w:rPr>
@@ -6423,7 +6229,7 @@
                 <w:szCs w:val="28"/>
                 <w:lang w:eastAsia="ru-RU"/>
               </w:rPr>
-              <w:t>1 = 3-1</w:t>
+              <w:t xml:space="preserve">1 = 3-1 </w:t>
             </w:r>
             <w:r>
               <w:rPr>
@@ -6432,7 +6238,16 @@
                 <w:szCs w:val="28"/>
                 <w:lang w:eastAsia="ru-RU"/>
               </w:rPr>
-              <w:t xml:space="preserve"> </w:t>
+              <w:t xml:space="preserve">и </w:t>
+            </w:r>
+            <w:r>
+              <w:rPr>
+                <w:rFonts w:eastAsia="Times New Roman" w:cs="Times New Roman"/>
+                <w:color w:val="000000"/>
+                <w:szCs w:val="28"/>
+                <w:lang w:val="en-US" w:eastAsia="ru-RU"/>
+              </w:rPr>
+              <w:t>N</w:t>
             </w:r>
             <w:r>
               <w:rPr>
@@ -6441,34 +6256,7 @@
                 <w:szCs w:val="28"/>
                 <w:lang w:eastAsia="ru-RU"/>
               </w:rPr>
-              <w:t xml:space="preserve">и </w:t>
-            </w:r>
-            <w:r>
-              <w:rPr>
-                <w:rFonts w:eastAsia="Times New Roman" w:cs="Times New Roman"/>
-                <w:color w:val="000000"/>
-                <w:szCs w:val="28"/>
-                <w:lang w:val="en-US" w:eastAsia="ru-RU"/>
-              </w:rPr>
-              <w:t>N</w:t>
-            </w:r>
-            <w:r>
-              <w:rPr>
-                <w:rFonts w:eastAsia="Times New Roman" w:cs="Times New Roman"/>
-                <w:color w:val="000000"/>
-                <w:szCs w:val="28"/>
-                <w:lang w:eastAsia="ru-RU"/>
-              </w:rPr>
-              <w:t>2 = 3-2</w:t>
-            </w:r>
-            <w:r>
-              <w:rPr>
-                <w:rFonts w:eastAsia="Times New Roman" w:cs="Times New Roman"/>
-                <w:color w:val="000000"/>
-                <w:szCs w:val="28"/>
-                <w:lang w:eastAsia="ru-RU"/>
-              </w:rPr>
-              <w:t>;</w:t>
+              <w:t>2 = 3-2;</w:t>
             </w:r>
             <w:r>
               <w:rPr>
@@ -6759,16 +6547,7 @@
                 <w:szCs w:val="28"/>
                 <w:lang w:val="en-US" w:eastAsia="ru-RU"/>
               </w:rPr>
-              <w:t>2</w:t>
-            </w:r>
-            <w:r>
-              <w:rPr>
-                <w:rFonts w:eastAsia="Times New Roman" w:cs="Times New Roman"/>
-                <w:color w:val="000000"/>
-                <w:szCs w:val="28"/>
-                <w:lang w:val="en-US" w:eastAsia="ru-RU"/>
-              </w:rPr>
-              <w:t xml:space="preserve">, PR1)=fib(1, R); </w:t>
+              <w:t xml:space="preserve">2, PR1)=fib(1, R); </w:t>
             </w:r>
             <w:r>
               <w:rPr>
@@ -6787,25 +6566,7 @@
                 <w:lang w:val="en-US" w:eastAsia="ru-RU"/>
               </w:rPr>
               <w:br/>
-              <w:t>fib(</w:t>
-            </w:r>
-            <w:r>
-              <w:rPr>
-                <w:rFonts w:eastAsia="Times New Roman" w:cs="Times New Roman"/>
-                <w:color w:val="000000"/>
-                <w:szCs w:val="28"/>
-                <w:lang w:val="en-US" w:eastAsia="ru-RU"/>
-              </w:rPr>
-              <w:t>2</w:t>
-            </w:r>
-            <w:r>
-              <w:rPr>
-                <w:rFonts w:eastAsia="Times New Roman" w:cs="Times New Roman"/>
-                <w:color w:val="000000"/>
-                <w:szCs w:val="28"/>
-                <w:lang w:val="en-US" w:eastAsia="ru-RU"/>
-              </w:rPr>
-              <w:t xml:space="preserve">, PR1)=fib(2, R); </w:t>
+              <w:t xml:space="preserve">fib(2, PR1)=fib(2, R); </w:t>
             </w:r>
             <w:r>
               <w:rPr>
@@ -7454,16 +7215,7 @@
                 <w:szCs w:val="28"/>
                 <w:lang w:val="en-US" w:eastAsia="ru-RU"/>
               </w:rPr>
-              <w:t>1</w:t>
-            </w:r>
-            <w:r>
-              <w:rPr>
-                <w:rFonts w:eastAsia="Times New Roman" w:cs="Times New Roman"/>
-                <w:color w:val="000000"/>
-                <w:szCs w:val="28"/>
-                <w:lang w:val="en-US" w:eastAsia="ru-RU"/>
-              </w:rPr>
-              <w:t>.</w:t>
+              <w:t>1.</w:t>
             </w:r>
             <w:r>
               <w:rPr>
@@ -7559,7 +7311,7 @@
                 <w:rFonts w:eastAsia="Times New Roman" w:cs="Times New Roman"/>
                 <w:color w:val="000000"/>
                 <w:szCs w:val="28"/>
-                <w:lang w:val="en-US" w:eastAsia="ru-RU"/>
+                <w:lang w:eastAsia="ru-RU"/>
               </w:rPr>
               <w:t>2</w:t>
             </w:r>
@@ -7725,7 +7477,7 @@
                 <w:szCs w:val="28"/>
                 <w:lang w:eastAsia="ru-RU"/>
               </w:rPr>
-              <w:t xml:space="preserve"> = 1+1</w:t>
+              <w:t xml:space="preserve"> = 1+1;</w:t>
             </w:r>
             <w:r>
               <w:rPr>
@@ -7734,7 +7486,16 @@
                 <w:szCs w:val="28"/>
                 <w:lang w:eastAsia="ru-RU"/>
               </w:rPr>
-              <w:t>;</w:t>
+              <w:t xml:space="preserve"> Успех </w:t>
+            </w:r>
+            <w:r>
+              <w:rPr>
+                <w:rFonts w:eastAsia="Times New Roman" w:cs="Times New Roman"/>
+                <w:color w:val="000000"/>
+                <w:szCs w:val="28"/>
+                <w:lang w:val="en-US" w:eastAsia="ru-RU"/>
+              </w:rPr>
+              <w:t>R</w:t>
             </w:r>
             <w:r>
               <w:rPr>
@@ -7743,16 +7504,16 @@
                 <w:szCs w:val="28"/>
                 <w:lang w:eastAsia="ru-RU"/>
               </w:rPr>
-              <w:t xml:space="preserve"> Успех </w:t>
-            </w:r>
-            <w:r>
-              <w:rPr>
-                <w:rFonts w:eastAsia="Times New Roman" w:cs="Times New Roman"/>
-                <w:color w:val="000000"/>
-                <w:szCs w:val="28"/>
-                <w:lang w:val="en-US" w:eastAsia="ru-RU"/>
-              </w:rPr>
-              <w:t>R</w:t>
+              <w:t xml:space="preserve"> = 2 = </w:t>
+            </w:r>
+            <w:r>
+              <w:rPr>
+                <w:rFonts w:eastAsia="Times New Roman" w:cs="Times New Roman"/>
+                <w:color w:val="000000"/>
+                <w:szCs w:val="28"/>
+                <w:lang w:val="en-US" w:eastAsia="ru-RU"/>
+              </w:rPr>
+              <w:t>FIB</w:t>
             </w:r>
             <w:r>
               <w:rPr>
@@ -7761,7 +7522,14 @@
                 <w:szCs w:val="28"/>
                 <w:lang w:eastAsia="ru-RU"/>
               </w:rPr>
-              <w:t xml:space="preserve"> = 2 = </w:t>
+              <w:br/>
+            </w:r>
+            <w:r>
+              <w:rPr>
+                <w:bCs/>
+                <w:szCs w:val="28"/>
+              </w:rPr>
+              <w:t xml:space="preserve">Найдено решение: </w:t>
             </w:r>
             <w:r>
               <w:rPr>
@@ -7774,42 +7542,10 @@
             </w:r>
             <w:r>
               <w:rPr>
-                <w:rFonts w:eastAsia="Times New Roman" w:cs="Times New Roman"/>
-                <w:color w:val="000000"/>
-                <w:szCs w:val="28"/>
-                <w:lang w:eastAsia="ru-RU"/>
-              </w:rPr>
-              <w:br/>
-            </w:r>
-            <w:r>
-              <w:rPr>
-                <w:bCs/>
-                <w:szCs w:val="28"/>
-              </w:rPr>
-              <w:t xml:space="preserve">Найдено решение: </w:t>
-            </w:r>
-            <w:r>
-              <w:rPr>
-                <w:rFonts w:eastAsia="Times New Roman" w:cs="Times New Roman"/>
-                <w:color w:val="000000"/>
-                <w:szCs w:val="28"/>
-                <w:lang w:val="en-US" w:eastAsia="ru-RU"/>
-              </w:rPr>
-              <w:t>FIB</w:t>
-            </w:r>
-            <w:r>
-              <w:rPr>
-                <w:bCs/>
-                <w:szCs w:val="28"/>
-              </w:rPr>
-              <w:t>=</w:t>
-            </w:r>
-            <w:r>
-              <w:rPr>
-                <w:bCs/>
-                <w:szCs w:val="28"/>
-              </w:rPr>
-              <w:t>2</w:t>
+                <w:bCs/>
+                <w:szCs w:val="28"/>
+              </w:rPr>
+              <w:t>=2</w:t>
             </w:r>
           </w:p>
         </w:tc>
@@ -7867,8 +7603,6 @@
         </w:rPr>
         <w:t>=2</w:t>
       </w:r>
-      <w:bookmarkStart w:id="0" w:name="_GoBack"/>
-      <w:bookmarkEnd w:id="0"/>
     </w:p>
     <w:sectPr>
       <w:pgSz w:w="11906" w:h="16838"/>
@@ -8966,7 +8700,7 @@
 </file>
 
 <file path=customXml/itemProps1.xml><?xml version="1.0" encoding="utf-8"?>
-<ds:datastoreItem xmlns:ds="http://schemas.openxmlformats.org/officeDocument/2006/customXml" ds:itemID="{BC8F2109-CD28-43C2-B4CB-9DAE72CEDCF7}">
+<ds:datastoreItem xmlns:ds="http://schemas.openxmlformats.org/officeDocument/2006/customXml" ds:itemID="{A454F383-0363-409D-8E62-F4D2207A3CFA}">
   <ds:schemaRefs>
     <ds:schemaRef ds:uri="http://schemas.openxmlformats.org/officeDocument/2006/bibliography"/>
   </ds:schemaRefs>

</xml_diff>